<commit_message>
docs: Volle Dokumentation eingefügt
</commit_message>
<xml_diff>
--- a/CiCD_Ex01_s2310237004_Lichtenberger.docx
+++ b/CiCD_Ex01_s2310237004_Lichtenberger.docx
@@ -753,6 +753,104 @@
         <w:rPr>
           <w:lang w:val="de-DE"/>
         </w:rPr>
+        <w:t xml:space="preserve">4) </w:t>
+      </w:r>
+    </w:p>
+    <w:p>
+      <w:pPr>
+        <w:rPr>
+          <w:lang w:val="de-DE"/>
+        </w:rPr>
+      </w:pPr>
+      <w:r>
+        <w:rPr>
+          <w:lang w:val="de-DE"/>
+        </w:rPr>
+        <w:t>Feature Branch auf main zusammen geführt:</w:t>
+      </w:r>
+    </w:p>
+    <w:p>
+      <w:pPr>
+        <w:rPr>
+          <w:lang w:val="de-DE"/>
+        </w:rPr>
+      </w:pPr>
+      <w:r>
+        <w:rPr>
+          <w:lang w:val="de-DE"/>
+        </w:rPr>
+        <w:drawing>
+          <wp:inline distT="0" distB="0" distL="0" distR="0" wp14:anchorId="35DAC490" wp14:editId="43D3A5D8">
+            <wp:extent cx="5760720" cy="785495"/>
+            <wp:effectExtent l="0" t="0" r="0" b="0"/>
+            <wp:docPr id="291587365" name="Grafik 1" descr="Ein Bild, das Text, Screenshot, Schrift enthält.&#10;&#10;KI-generierte Inhalte können fehlerhaft sein."/>
+            <wp:cNvGraphicFramePr>
+              <a:graphicFrameLocks xmlns:a="http://schemas.openxmlformats.org/drawingml/2006/main" noChangeAspect="1"/>
+            </wp:cNvGraphicFramePr>
+            <a:graphic xmlns:a="http://schemas.openxmlformats.org/drawingml/2006/main">
+              <a:graphicData uri="http://schemas.openxmlformats.org/drawingml/2006/picture">
+                <pic:pic xmlns:pic="http://schemas.openxmlformats.org/drawingml/2006/picture">
+                  <pic:nvPicPr>
+                    <pic:cNvPr id="291587365" name="Grafik 1" descr="Ein Bild, das Text, Screenshot, Schrift enthält.&#10;&#10;KI-generierte Inhalte können fehlerhaft sein."/>
+                    <pic:cNvPicPr/>
+                  </pic:nvPicPr>
+                  <pic:blipFill>
+                    <a:blip r:embed="rId15"/>
+                    <a:stretch>
+                      <a:fillRect/>
+                    </a:stretch>
+                  </pic:blipFill>
+                  <pic:spPr>
+                    <a:xfrm>
+                      <a:off x="0" y="0"/>
+                      <a:ext cx="5760720" cy="785495"/>
+                    </a:xfrm>
+                    <a:prstGeom prst="rect">
+                      <a:avLst/>
+                    </a:prstGeom>
+                  </pic:spPr>
+                </pic:pic>
+              </a:graphicData>
+            </a:graphic>
+          </wp:inline>
+        </w:drawing>
+      </w:r>
+    </w:p>
+    <w:p>
+      <w:pPr>
+        <w:rPr>
+          <w:lang w:val="de-DE"/>
+        </w:rPr>
+      </w:pPr>
+      <w:r>
+        <w:rPr>
+          <w:lang w:val="de-DE"/>
+        </w:rPr>
+        <w:t xml:space="preserve">Mit VSCode Merge Manger </w:t>
+      </w:r>
+      <w:r>
+        <w:rPr>
+          <w:lang w:val="de-DE"/>
+        </w:rPr>
+        <w:t>gelöst, das Readme.md File war schon mit schritt 5) updated bevor der Merge angefragt wurde und wurde von mir manuell gelöst</w:t>
+      </w:r>
+      <w:r>
+        <w:rPr>
+          <w:lang w:val="de-DE"/>
+        </w:rPr>
+        <w:t>!</w:t>
+      </w:r>
+    </w:p>
+    <w:p>
+      <w:pPr>
+        <w:rPr>
+          <w:lang w:val="de-DE"/>
+        </w:rPr>
+      </w:pPr>
+      <w:r>
+        <w:rPr>
+          <w:lang w:val="de-DE"/>
+        </w:rPr>
         <w:t>5)</w:t>
       </w:r>
       <w:r>
@@ -781,7 +879,7 @@
                     <pic:cNvPicPr/>
                   </pic:nvPicPr>
                   <pic:blipFill>
-                    <a:blip r:embed="rId15"/>
+                    <a:blip r:embed="rId16"/>
                     <a:stretch>
                       <a:fillRect/>
                     </a:stretch>

</xml_diff>